<commit_message>
ISW - avance proyecto
</commit_message>
<xml_diff>
--- a/ISW/Mi Proyecto/Entrega 1/CUs.docx
+++ b/ISW/Mi Proyecto/Entrega 1/CUs.docx
@@ -1,6 +1,6 @@
 
 <file path=word/document.xml><?xml version="1.0" encoding="utf-8"?>
-<w:document xmlns:wpc="http://schemas.microsoft.com/office/word/2010/wordprocessingCanvas" xmlns:cx="http://schemas.microsoft.com/office/drawing/2014/chartex" xmlns:cx1="http://schemas.microsoft.com/office/drawing/2015/9/8/chartex" xmlns:cx2="http://schemas.microsoft.com/office/drawing/2015/10/21/chartex" xmlns:cx3="http://schemas.microsoft.com/office/drawing/2016/5/9/chartex" xmlns:cx4="http://schemas.microsoft.com/office/drawing/2016/5/10/chartex" xmlns:cx5="http://schemas.microsoft.com/office/drawing/2016/5/11/chartex" xmlns:cx6="http://schemas.microsoft.com/office/drawing/2016/5/12/chartex" xmlns:cx7="http://schemas.microsoft.com/office/drawing/2016/5/13/chartex" xmlns:cx8="http://schemas.microsoft.com/office/drawing/2016/5/14/chartex" xmlns:mc="http://schemas.openxmlformats.org/markup-compatibility/2006" xmlns:aink="http://schemas.microsoft.com/office/drawing/2016/ink" xmlns:am3d="http://schemas.microsoft.com/office/drawing/2017/model3d" xmlns:o="urn:schemas-microsoft-com:office:office" xmlns:r="http://schemas.openxmlformats.org/officeDocument/2006/relationships" xmlns:m="http://schemas.openxmlformats.org/officeDocument/2006/math" xmlns:v="urn:schemas-microsoft-com:vml" xmlns:wp14="http://schemas.microsoft.com/office/word/2010/wordprocessingDrawing" xmlns:wp="http://schemas.openxmlformats.org/drawingml/2006/wordprocessingDrawing" xmlns:w10="urn:schemas-microsoft-com:office:word" xmlns:w="http://schemas.openxmlformats.org/wordprocessingml/2006/main" xmlns:w14="http://schemas.microsoft.com/office/word/2010/wordml" xmlns:w15="http://schemas.microsoft.com/office/word/2012/wordml" xmlns:w16cex="http://schemas.microsoft.com/office/word/2018/wordml/cex" xmlns:w16cid="http://schemas.microsoft.com/office/word/2016/wordml/cid" xmlns:w16="http://schemas.microsoft.com/office/word/2018/wordml" xmlns:w16sdtdh="http://schemas.microsoft.com/office/word/2020/wordml/sdtdatahash" xmlns:w16se="http://schemas.microsoft.com/office/word/2015/wordml/symex" xmlns:wpg="http://schemas.microsoft.com/office/word/2010/wordprocessingGroup" xmlns:wpi="http://schemas.microsoft.com/office/word/2010/wordprocessingInk" xmlns:wne="http://schemas.microsoft.com/office/word/2006/wordml" xmlns:wps="http://schemas.microsoft.com/office/word/2010/wordprocessingShape" mc:Ignorable="w14 w15 w16se w16cid w16 w16cex w16sdtdh wp14">
+<w:document xmlns:wpc="http://schemas.microsoft.com/office/word/2010/wordprocessingCanvas" xmlns:cx="http://schemas.microsoft.com/office/drawing/2014/chartex" xmlns:cx1="http://schemas.microsoft.com/office/drawing/2015/9/8/chartex" xmlns:cx2="http://schemas.microsoft.com/office/drawing/2015/10/21/chartex" xmlns:cx3="http://schemas.microsoft.com/office/drawing/2016/5/9/chartex" xmlns:cx4="http://schemas.microsoft.com/office/drawing/2016/5/10/chartex" xmlns:cx5="http://schemas.microsoft.com/office/drawing/2016/5/11/chartex" xmlns:cx6="http://schemas.microsoft.com/office/drawing/2016/5/12/chartex" xmlns:cx7="http://schemas.microsoft.com/office/drawing/2016/5/13/chartex" xmlns:cx8="http://schemas.microsoft.com/office/drawing/2016/5/14/chartex" xmlns:mc="http://schemas.openxmlformats.org/markup-compatibility/2006" xmlns:aink="http://schemas.microsoft.com/office/drawing/2016/ink" xmlns:am3d="http://schemas.microsoft.com/office/drawing/2017/model3d" xmlns:o="urn:schemas-microsoft-com:office:office" xmlns:oel="http://schemas.microsoft.com/office/2019/extlst" xmlns:r="http://schemas.openxmlformats.org/officeDocument/2006/relationships" xmlns:m="http://schemas.openxmlformats.org/officeDocument/2006/math" xmlns:v="urn:schemas-microsoft-com:vml" xmlns:wp14="http://schemas.microsoft.com/office/word/2010/wordprocessingDrawing" xmlns:wp="http://schemas.openxmlformats.org/drawingml/2006/wordprocessingDrawing" xmlns:w10="urn:schemas-microsoft-com:office:word" xmlns:w="http://schemas.openxmlformats.org/wordprocessingml/2006/main" xmlns:w14="http://schemas.microsoft.com/office/word/2010/wordml" xmlns:w15="http://schemas.microsoft.com/office/word/2012/wordml" xmlns:w16cex="http://schemas.microsoft.com/office/word/2018/wordml/cex" xmlns:w16cid="http://schemas.microsoft.com/office/word/2016/wordml/cid" xmlns:w16="http://schemas.microsoft.com/office/word/2018/wordml" xmlns:w16sdtdh="http://schemas.microsoft.com/office/word/2020/wordml/sdtdatahash" xmlns:w16se="http://schemas.microsoft.com/office/word/2015/wordml/symex" xmlns:wpg="http://schemas.microsoft.com/office/word/2010/wordprocessingGroup" xmlns:wpi="http://schemas.microsoft.com/office/word/2010/wordprocessingInk" xmlns:wne="http://schemas.microsoft.com/office/word/2006/wordml" xmlns:wps="http://schemas.microsoft.com/office/word/2010/wordprocessingShape" mc:Ignorable="w14 w15 w16se w16cid w16 w16cex w16sdtdh wp14">
   <w:body>
     <w:p>
       <w:pPr>
@@ -189,7 +189,7 @@
           <w:lang w:eastAsia="es-AR"/>
         </w:rPr>
         <w:drawing>
-          <wp:inline distT="0" distB="0" distL="0" distR="0" wp14:anchorId="7A0372B7" wp14:editId="7154D0FC">
+          <wp:inline distT="0" distB="0" distL="0" distR="0" wp14:anchorId="3B8BAF3E" wp14:editId="3B8BAF3F">
             <wp:extent cx="5760085" cy="2208530"/>
             <wp:effectExtent l="0" t="0" r="0" b="1270"/>
             <wp:docPr id="1629365084" name="Imagen 1"/>
@@ -326,7 +326,7 @@
           <w:lang w:eastAsia="es-AR"/>
         </w:rPr>
         <w:drawing>
-          <wp:inline distT="0" distB="0" distL="0" distR="0" wp14:anchorId="5DE25326" wp14:editId="4E9CBF88">
+          <wp:inline distT="0" distB="0" distL="0" distR="0" wp14:anchorId="3B8BAF40" wp14:editId="3B8BAF41">
             <wp:extent cx="5760085" cy="1571625"/>
             <wp:effectExtent l="0" t="0" r="0" b="9525"/>
             <wp:docPr id="593665972" name="Imagen 1"/>
@@ -479,6 +479,7 @@
             <w:pPr>
               <w:rPr>
                 <w:rFonts w:asciiTheme="minorHAnsi" w:eastAsia="Times New Roman" w:hAnsiTheme="minorHAnsi" w:cs="Times New Roman"/>
+                <w:strike/>
                 <w:sz w:val="24"/>
                 <w:szCs w:val="24"/>
                 <w:lang w:eastAsia="es-AR"/>
@@ -489,6 +490,7 @@
                 <w:rFonts w:asciiTheme="minorHAnsi" w:eastAsia="Times New Roman" w:hAnsiTheme="minorHAnsi" w:cs="Arial"/>
                 <w:b/>
                 <w:bCs/>
+                <w:strike/>
                 <w:color w:val="000000"/>
                 <w:sz w:val="36"/>
                 <w:szCs w:val="36"/>
@@ -526,6 +528,7 @@
             <w:pPr>
               <w:rPr>
                 <w:rFonts w:asciiTheme="minorHAnsi" w:hAnsiTheme="minorHAnsi" w:cs="Arial"/>
+                <w:strike/>
               </w:rPr>
             </w:pPr>
             <w:r>
@@ -534,6 +537,7 @@
                 <w:rFonts w:asciiTheme="minorHAnsi" w:hAnsiTheme="minorHAnsi" w:cs="Arial"/>
                 <w:b/>
                 <w:bCs/>
+                <w:strike/>
               </w:rPr>
               <w:t>ID y Nombre:</w:t>
             </w:r>
@@ -541,12 +545,14 @@
               <w:rPr>
                 <w:rStyle w:val="fontstyle01"/>
                 <w:rFonts w:asciiTheme="minorHAnsi" w:hAnsiTheme="minorHAnsi" w:cs="Arial"/>
+                <w:strike/>
               </w:rPr>
               <w:t xml:space="preserve"> </w:t>
             </w:r>
             <w:r>
               <w:rPr>
                 <w:rFonts w:asciiTheme="minorHAnsi" w:eastAsia="Times New Roman" w:hAnsiTheme="minorHAnsi" w:cs="Arial"/>
+                <w:strike/>
                 <w:color w:val="000000"/>
                 <w:lang w:eastAsia="es-AR"/>
               </w:rPr>
@@ -601,18 +607,8 @@
                 <w:color w:val="000000"/>
                 <w:lang w:eastAsia="es-AR"/>
               </w:rPr>
-              <w:t xml:space="preserve">Nicolás Di </w:t>
-            </w:r>
-            <w:proofErr w:type="spellStart"/>
-            <w:r>
-              <w:rPr>
-                <w:rFonts w:asciiTheme="minorHAnsi" w:eastAsia="Times New Roman" w:hAnsiTheme="minorHAnsi" w:cs="Arial"/>
-                <w:color w:val="000000"/>
-                <w:lang w:eastAsia="es-AR"/>
-              </w:rPr>
-              <w:t>Domenico</w:t>
-            </w:r>
-            <w:proofErr w:type="spellEnd"/>
+              <w:t>Nicolás Di Domenico</w:t>
+            </w:r>
           </w:p>
         </w:tc>
       </w:tr>
@@ -1563,6 +1559,7 @@
             <w:pPr>
               <w:rPr>
                 <w:rFonts w:asciiTheme="minorHAnsi" w:eastAsia="Times New Roman" w:hAnsiTheme="minorHAnsi" w:cs="Times New Roman"/>
+                <w:strike/>
                 <w:sz w:val="24"/>
                 <w:szCs w:val="24"/>
                 <w:lang w:eastAsia="es-AR"/>
@@ -1573,6 +1570,7 @@
                 <w:rFonts w:asciiTheme="minorHAnsi" w:eastAsia="Times New Roman" w:hAnsiTheme="minorHAnsi" w:cs="Arial"/>
                 <w:b/>
                 <w:bCs/>
+                <w:strike/>
                 <w:color w:val="000000"/>
                 <w:sz w:val="36"/>
                 <w:szCs w:val="36"/>
@@ -1685,18 +1683,8 @@
                 <w:color w:val="000000"/>
                 <w:lang w:eastAsia="es-AR"/>
               </w:rPr>
-              <w:t xml:space="preserve">Nicolás Di </w:t>
-            </w:r>
-            <w:proofErr w:type="spellStart"/>
-            <w:r>
-              <w:rPr>
-                <w:rFonts w:asciiTheme="minorHAnsi" w:eastAsia="Times New Roman" w:hAnsiTheme="minorHAnsi" w:cs="Arial"/>
-                <w:color w:val="000000"/>
-                <w:lang w:eastAsia="es-AR"/>
-              </w:rPr>
-              <w:t>Domenico</w:t>
-            </w:r>
-            <w:proofErr w:type="spellEnd"/>
+              <w:t>Nicolás Di Domenico</w:t>
+            </w:r>
           </w:p>
         </w:tc>
       </w:tr>
@@ -2903,18 +2891,8 @@
                 <w:color w:val="000000"/>
                 <w:lang w:eastAsia="es-AR"/>
               </w:rPr>
-              <w:t xml:space="preserve">Nicolás Di </w:t>
-            </w:r>
-            <w:proofErr w:type="spellStart"/>
-            <w:r>
-              <w:rPr>
-                <w:rFonts w:asciiTheme="minorHAnsi" w:eastAsia="Times New Roman" w:hAnsiTheme="minorHAnsi" w:cs="Arial"/>
-                <w:color w:val="000000"/>
-                <w:lang w:eastAsia="es-AR"/>
-              </w:rPr>
-              <w:t>Domenico</w:t>
-            </w:r>
-            <w:proofErr w:type="spellEnd"/>
+              <w:t>Nicolás Di Domenico</w:t>
+            </w:r>
           </w:p>
         </w:tc>
       </w:tr>
@@ -3796,18 +3774,8 @@
                 <w:color w:val="000000"/>
                 <w:lang w:eastAsia="es-AR"/>
               </w:rPr>
-              <w:t xml:space="preserve">Nicolás Di </w:t>
-            </w:r>
-            <w:proofErr w:type="spellStart"/>
-            <w:r>
-              <w:rPr>
-                <w:rFonts w:asciiTheme="minorHAnsi" w:eastAsia="Times New Roman" w:hAnsiTheme="minorHAnsi" w:cs="Arial"/>
-                <w:color w:val="000000"/>
-                <w:lang w:eastAsia="es-AR"/>
-              </w:rPr>
-              <w:t>Domenico</w:t>
-            </w:r>
-            <w:proofErr w:type="spellEnd"/>
+              <w:t>Nicolás Di Domenico</w:t>
+            </w:r>
           </w:p>
         </w:tc>
       </w:tr>
@@ -5039,18 +5007,8 @@
                 <w:color w:val="000000"/>
                 <w:lang w:eastAsia="es-AR"/>
               </w:rPr>
-              <w:t xml:space="preserve">Nicolás Di </w:t>
-            </w:r>
-            <w:proofErr w:type="spellStart"/>
-            <w:r>
-              <w:rPr>
-                <w:rFonts w:asciiTheme="minorHAnsi" w:eastAsia="Times New Roman" w:hAnsiTheme="minorHAnsi" w:cs="Arial"/>
-                <w:color w:val="000000"/>
-                <w:lang w:eastAsia="es-AR"/>
-              </w:rPr>
-              <w:t>Domenico</w:t>
-            </w:r>
-            <w:proofErr w:type="spellEnd"/>
+              <w:t>Nicolás Di Domenico</w:t>
+            </w:r>
           </w:p>
         </w:tc>
       </w:tr>
@@ -6264,20 +6222,8 @@
                 <w:szCs w:val="20"/>
                 <w:lang w:eastAsia="es-AR"/>
               </w:rPr>
-              <w:t xml:space="preserve">Nicolás Di </w:t>
-            </w:r>
-            <w:proofErr w:type="spellStart"/>
-            <w:r>
-              <w:rPr>
-                <w:rFonts w:asciiTheme="minorHAnsi" w:eastAsia="Times New Roman" w:hAnsiTheme="minorHAnsi" w:cs="Arial"/>
-                <w:color w:val="000000"/>
-                <w:sz w:val="20"/>
-                <w:szCs w:val="20"/>
-                <w:lang w:eastAsia="es-AR"/>
-              </w:rPr>
-              <w:t>Domenico</w:t>
-            </w:r>
-            <w:proofErr w:type="spellEnd"/>
+              <w:t>Nicolás Di Domenico</w:t>
+            </w:r>
           </w:p>
         </w:tc>
       </w:tr>
@@ -7502,18 +7448,8 @@
                 <w:color w:val="000000"/>
                 <w:lang w:eastAsia="es-AR"/>
               </w:rPr>
-              <w:t xml:space="preserve">Nicolás Di </w:t>
-            </w:r>
-            <w:proofErr w:type="spellStart"/>
-            <w:r>
-              <w:rPr>
-                <w:rFonts w:asciiTheme="minorHAnsi" w:eastAsia="Times New Roman" w:hAnsiTheme="minorHAnsi" w:cs="Arial"/>
-                <w:color w:val="000000"/>
-                <w:lang w:eastAsia="es-AR"/>
-              </w:rPr>
-              <w:t>Domenico</w:t>
-            </w:r>
-            <w:proofErr w:type="spellEnd"/>
+              <w:t>Nicolás Di Domenico</w:t>
+            </w:r>
           </w:p>
         </w:tc>
       </w:tr>
@@ -8738,18 +8674,8 @@
                 <w:color w:val="000000"/>
                 <w:lang w:eastAsia="es-AR"/>
               </w:rPr>
-              <w:t xml:space="preserve">Nicolás Di </w:t>
-            </w:r>
-            <w:proofErr w:type="spellStart"/>
-            <w:r>
-              <w:rPr>
-                <w:rFonts w:asciiTheme="minorHAnsi" w:eastAsia="Times New Roman" w:hAnsiTheme="minorHAnsi" w:cs="Arial"/>
-                <w:color w:val="000000"/>
-                <w:lang w:eastAsia="es-AR"/>
-              </w:rPr>
-              <w:t>Domenico</w:t>
-            </w:r>
-            <w:proofErr w:type="spellEnd"/>
+              <w:t>Nicolás Di Domenico</w:t>
+            </w:r>
           </w:p>
         </w:tc>
       </w:tr>
@@ -10063,18 +9989,8 @@
                 <w:color w:val="000000"/>
                 <w:lang w:eastAsia="es-AR"/>
               </w:rPr>
-              <w:t xml:space="preserve">Nicolás Di </w:t>
-            </w:r>
-            <w:proofErr w:type="spellStart"/>
-            <w:r>
-              <w:rPr>
-                <w:rFonts w:asciiTheme="minorHAnsi" w:eastAsia="Times New Roman" w:hAnsiTheme="minorHAnsi" w:cs="Arial"/>
-                <w:color w:val="000000"/>
-                <w:lang w:eastAsia="es-AR"/>
-              </w:rPr>
-              <w:t>Domenico</w:t>
-            </w:r>
-            <w:proofErr w:type="spellEnd"/>
+              <w:t>Nicolás Di Domenico</w:t>
+            </w:r>
           </w:p>
         </w:tc>
       </w:tr>
@@ -11089,7 +11005,7 @@
 </file>
 
 <file path=word/numbering.xml><?xml version="1.0" encoding="utf-8"?>
-<w:numbering xmlns:wpc="http://schemas.microsoft.com/office/word/2010/wordprocessingCanvas" xmlns:cx="http://schemas.microsoft.com/office/drawing/2014/chartex" xmlns:cx1="http://schemas.microsoft.com/office/drawing/2015/9/8/chartex" xmlns:cx2="http://schemas.microsoft.com/office/drawing/2015/10/21/chartex" xmlns:cx3="http://schemas.microsoft.com/office/drawing/2016/5/9/chartex" xmlns:cx4="http://schemas.microsoft.com/office/drawing/2016/5/10/chartex" xmlns:cx5="http://schemas.microsoft.com/office/drawing/2016/5/11/chartex" xmlns:cx6="http://schemas.microsoft.com/office/drawing/2016/5/12/chartex" xmlns:cx7="http://schemas.microsoft.com/office/drawing/2016/5/13/chartex" xmlns:cx8="http://schemas.microsoft.com/office/drawing/2016/5/14/chartex" xmlns:mc="http://schemas.openxmlformats.org/markup-compatibility/2006" xmlns:aink="http://schemas.microsoft.com/office/drawing/2016/ink" xmlns:am3d="http://schemas.microsoft.com/office/drawing/2017/model3d" xmlns:o="urn:schemas-microsoft-com:office:office" xmlns:r="http://schemas.openxmlformats.org/officeDocument/2006/relationships" xmlns:m="http://schemas.openxmlformats.org/officeDocument/2006/math" xmlns:v="urn:schemas-microsoft-com:vml" xmlns:wp14="http://schemas.microsoft.com/office/word/2010/wordprocessingDrawing" xmlns:wp="http://schemas.openxmlformats.org/drawingml/2006/wordprocessingDrawing" xmlns:w10="urn:schemas-microsoft-com:office:word" xmlns:w="http://schemas.openxmlformats.org/wordprocessingml/2006/main" xmlns:w14="http://schemas.microsoft.com/office/word/2010/wordml" xmlns:w15="http://schemas.microsoft.com/office/word/2012/wordml" xmlns:w16cex="http://schemas.microsoft.com/office/word/2018/wordml/cex" xmlns:w16cid="http://schemas.microsoft.com/office/word/2016/wordml/cid" xmlns:w16="http://schemas.microsoft.com/office/word/2018/wordml" xmlns:w16sdtdh="http://schemas.microsoft.com/office/word/2020/wordml/sdtdatahash" xmlns:w16se="http://schemas.microsoft.com/office/word/2015/wordml/symex" xmlns:wpg="http://schemas.microsoft.com/office/word/2010/wordprocessingGroup" xmlns:wpi="http://schemas.microsoft.com/office/word/2010/wordprocessingInk" xmlns:wne="http://schemas.microsoft.com/office/word/2006/wordml" xmlns:wps="http://schemas.microsoft.com/office/word/2010/wordprocessingShape" mc:Ignorable="w14 w15 w16se w16cid w16 w16cex w16sdtdh wp14">
+<w:numbering xmlns:wpc="http://schemas.microsoft.com/office/word/2010/wordprocessingCanvas" xmlns:cx="http://schemas.microsoft.com/office/drawing/2014/chartex" xmlns:cx1="http://schemas.microsoft.com/office/drawing/2015/9/8/chartex" xmlns:cx2="http://schemas.microsoft.com/office/drawing/2015/10/21/chartex" xmlns:cx3="http://schemas.microsoft.com/office/drawing/2016/5/9/chartex" xmlns:cx4="http://schemas.microsoft.com/office/drawing/2016/5/10/chartex" xmlns:cx5="http://schemas.microsoft.com/office/drawing/2016/5/11/chartex" xmlns:cx6="http://schemas.microsoft.com/office/drawing/2016/5/12/chartex" xmlns:cx7="http://schemas.microsoft.com/office/drawing/2016/5/13/chartex" xmlns:cx8="http://schemas.microsoft.com/office/drawing/2016/5/14/chartex" xmlns:mc="http://schemas.openxmlformats.org/markup-compatibility/2006" xmlns:aink="http://schemas.microsoft.com/office/drawing/2016/ink" xmlns:am3d="http://schemas.microsoft.com/office/drawing/2017/model3d" xmlns:o="urn:schemas-microsoft-com:office:office" xmlns:oel="http://schemas.microsoft.com/office/2019/extlst" xmlns:r="http://schemas.openxmlformats.org/officeDocument/2006/relationships" xmlns:m="http://schemas.openxmlformats.org/officeDocument/2006/math" xmlns:v="urn:schemas-microsoft-com:vml" xmlns:wp14="http://schemas.microsoft.com/office/word/2010/wordprocessingDrawing" xmlns:wp="http://schemas.openxmlformats.org/drawingml/2006/wordprocessingDrawing" xmlns:w10="urn:schemas-microsoft-com:office:word" xmlns:w="http://schemas.openxmlformats.org/wordprocessingml/2006/main" xmlns:w14="http://schemas.microsoft.com/office/word/2010/wordml" xmlns:w15="http://schemas.microsoft.com/office/word/2012/wordml" xmlns:w16cex="http://schemas.microsoft.com/office/word/2018/wordml/cex" xmlns:w16cid="http://schemas.microsoft.com/office/word/2016/wordml/cid" xmlns:w16="http://schemas.microsoft.com/office/word/2018/wordml" xmlns:w16sdtdh="http://schemas.microsoft.com/office/word/2020/wordml/sdtdatahash" xmlns:w16se="http://schemas.microsoft.com/office/word/2015/wordml/symex" xmlns:wpg="http://schemas.microsoft.com/office/word/2010/wordprocessingGroup" xmlns:wpi="http://schemas.microsoft.com/office/word/2010/wordprocessingInk" xmlns:wne="http://schemas.microsoft.com/office/word/2006/wordml" xmlns:wps="http://schemas.microsoft.com/office/word/2010/wordprocessingShape" mc:Ignorable="w14 w15 w16se w16cid w16 w16cex w16sdtdh wp14">
   <w:abstractNum w:abstractNumId="0" w15:restartNumberingAfterBreak="0">
     <w:nsid w:val="0F9C1639"/>
     <w:multiLevelType w:val="multilevel"/>
@@ -12333,37 +12249,37 @@
       </w:pPr>
     </w:lvl>
   </w:abstractNum>
-  <w:num w:numId="1">
+  <w:num w:numId="1" w16cid:durableId="1337416802">
     <w:abstractNumId w:val="6"/>
   </w:num>
-  <w:num w:numId="2">
+  <w:num w:numId="2" w16cid:durableId="967128568">
     <w:abstractNumId w:val="9"/>
   </w:num>
-  <w:num w:numId="3">
+  <w:num w:numId="3" w16cid:durableId="962616019">
     <w:abstractNumId w:val="7"/>
   </w:num>
-  <w:num w:numId="4">
+  <w:num w:numId="4" w16cid:durableId="1942452758">
     <w:abstractNumId w:val="8"/>
   </w:num>
-  <w:num w:numId="5">
+  <w:num w:numId="5" w16cid:durableId="1158228862">
     <w:abstractNumId w:val="0"/>
   </w:num>
-  <w:num w:numId="6">
+  <w:num w:numId="6" w16cid:durableId="1768229458">
     <w:abstractNumId w:val="1"/>
   </w:num>
-  <w:num w:numId="7">
+  <w:num w:numId="7" w16cid:durableId="314381957">
     <w:abstractNumId w:val="5"/>
   </w:num>
-  <w:num w:numId="8">
+  <w:num w:numId="8" w16cid:durableId="1992975399">
     <w:abstractNumId w:val="2"/>
   </w:num>
-  <w:num w:numId="9">
+  <w:num w:numId="9" w16cid:durableId="1060249789">
     <w:abstractNumId w:val="10"/>
   </w:num>
-  <w:num w:numId="10">
+  <w:num w:numId="10" w16cid:durableId="2138599665">
     <w:abstractNumId w:val="3"/>
   </w:num>
-  <w:num w:numId="11">
+  <w:num w:numId="11" w16cid:durableId="1446075539">
     <w:abstractNumId w:val="4"/>
   </w:num>
 </w:numbering>

</xml_diff>

<commit_message>
no toque el python
</commit_message>
<xml_diff>
--- a/ISW/Mi Proyecto/Entrega 1/CUs.docx
+++ b/ISW/Mi Proyecto/Entrega 1/CUs.docx
@@ -1,6 +1,6 @@
 
 <file path=word/document.xml><?xml version="1.0" encoding="utf-8"?>
-<w:document xmlns:wpc="http://schemas.microsoft.com/office/word/2010/wordprocessingCanvas" xmlns:cx="http://schemas.microsoft.com/office/drawing/2014/chartex" xmlns:cx1="http://schemas.microsoft.com/office/drawing/2015/9/8/chartex" xmlns:cx2="http://schemas.microsoft.com/office/drawing/2015/10/21/chartex" xmlns:cx3="http://schemas.microsoft.com/office/drawing/2016/5/9/chartex" xmlns:cx4="http://schemas.microsoft.com/office/drawing/2016/5/10/chartex" xmlns:cx5="http://schemas.microsoft.com/office/drawing/2016/5/11/chartex" xmlns:cx6="http://schemas.microsoft.com/office/drawing/2016/5/12/chartex" xmlns:cx7="http://schemas.microsoft.com/office/drawing/2016/5/13/chartex" xmlns:cx8="http://schemas.microsoft.com/office/drawing/2016/5/14/chartex" xmlns:mc="http://schemas.openxmlformats.org/markup-compatibility/2006" xmlns:aink="http://schemas.microsoft.com/office/drawing/2016/ink" xmlns:am3d="http://schemas.microsoft.com/office/drawing/2017/model3d" xmlns:o="urn:schemas-microsoft-com:office:office" xmlns:oel="http://schemas.microsoft.com/office/2019/extlst" xmlns:r="http://schemas.openxmlformats.org/officeDocument/2006/relationships" xmlns:m="http://schemas.openxmlformats.org/officeDocument/2006/math" xmlns:v="urn:schemas-microsoft-com:vml" xmlns:wp14="http://schemas.microsoft.com/office/word/2010/wordprocessingDrawing" xmlns:wp="http://schemas.openxmlformats.org/drawingml/2006/wordprocessingDrawing" xmlns:w10="urn:schemas-microsoft-com:office:word" xmlns:w="http://schemas.openxmlformats.org/wordprocessingml/2006/main" xmlns:w14="http://schemas.microsoft.com/office/word/2010/wordml" xmlns:w15="http://schemas.microsoft.com/office/word/2012/wordml" xmlns:w16cex="http://schemas.microsoft.com/office/word/2018/wordml/cex" xmlns:w16cid="http://schemas.microsoft.com/office/word/2016/wordml/cid" xmlns:w16="http://schemas.microsoft.com/office/word/2018/wordml" xmlns:w16sdtdh="http://schemas.microsoft.com/office/word/2020/wordml/sdtdatahash" xmlns:w16se="http://schemas.microsoft.com/office/word/2015/wordml/symex" xmlns:wpg="http://schemas.microsoft.com/office/word/2010/wordprocessingGroup" xmlns:wpi="http://schemas.microsoft.com/office/word/2010/wordprocessingInk" xmlns:wne="http://schemas.microsoft.com/office/word/2006/wordml" xmlns:wps="http://schemas.microsoft.com/office/word/2010/wordprocessingShape" mc:Ignorable="w14 w15 w16se w16cid w16 w16cex w16sdtdh wp14">
+<w:document xmlns:wpc="http://schemas.microsoft.com/office/word/2010/wordprocessingCanvas" xmlns:cx="http://schemas.microsoft.com/office/drawing/2014/chartex" xmlns:cx1="http://schemas.microsoft.com/office/drawing/2015/9/8/chartex" xmlns:cx2="http://schemas.microsoft.com/office/drawing/2015/10/21/chartex" xmlns:cx3="http://schemas.microsoft.com/office/drawing/2016/5/9/chartex" xmlns:cx4="http://schemas.microsoft.com/office/drawing/2016/5/10/chartex" xmlns:cx5="http://schemas.microsoft.com/office/drawing/2016/5/11/chartex" xmlns:cx6="http://schemas.microsoft.com/office/drawing/2016/5/12/chartex" xmlns:cx7="http://schemas.microsoft.com/office/drawing/2016/5/13/chartex" xmlns:cx8="http://schemas.microsoft.com/office/drawing/2016/5/14/chartex" xmlns:mc="http://schemas.openxmlformats.org/markup-compatibility/2006" xmlns:aink="http://schemas.microsoft.com/office/drawing/2016/ink" xmlns:am3d="http://schemas.microsoft.com/office/drawing/2017/model3d" xmlns:o="urn:schemas-microsoft-com:office:office" xmlns:oel="http://schemas.microsoft.com/office/2019/extlst" xmlns:r="http://schemas.openxmlformats.org/officeDocument/2006/relationships" xmlns:m="http://schemas.openxmlformats.org/officeDocument/2006/math" xmlns:v="urn:schemas-microsoft-com:vml" xmlns:wp14="http://schemas.microsoft.com/office/word/2010/wordprocessingDrawing" xmlns:wp="http://schemas.openxmlformats.org/drawingml/2006/wordprocessingDrawing" xmlns:w10="urn:schemas-microsoft-com:office:word" xmlns:w="http://schemas.openxmlformats.org/wordprocessingml/2006/main" xmlns:w14="http://schemas.microsoft.com/office/word/2010/wordml" xmlns:w15="http://schemas.microsoft.com/office/word/2012/wordml" xmlns:w16cex="http://schemas.microsoft.com/office/word/2018/wordml/cex" xmlns:w16cid="http://schemas.microsoft.com/office/word/2016/wordml/cid" xmlns:w16="http://schemas.microsoft.com/office/word/2018/wordml" xmlns:w16du="http://schemas.microsoft.com/office/word/2023/wordml/word16du" xmlns:w16sdtdh="http://schemas.microsoft.com/office/word/2020/wordml/sdtdatahash" xmlns:w16se="http://schemas.microsoft.com/office/word/2015/wordml/symex" xmlns:wpg="http://schemas.microsoft.com/office/word/2010/wordprocessingGroup" xmlns:wpi="http://schemas.microsoft.com/office/word/2010/wordprocessingInk" xmlns:wne="http://schemas.microsoft.com/office/word/2006/wordml" xmlns:wps="http://schemas.microsoft.com/office/word/2010/wordprocessingShape" mc:Ignorable="w14 w15 w16se w16cid w16 w16cex w16sdtdh w16du wp14">
   <w:body>
     <w:p>
       <w:pPr>
@@ -2775,6 +2775,7 @@
             <w:pPr>
               <w:rPr>
                 <w:rFonts w:asciiTheme="minorHAnsi" w:eastAsia="Times New Roman" w:hAnsiTheme="minorHAnsi" w:cs="Times New Roman"/>
+                <w:strike/>
                 <w:sz w:val="24"/>
                 <w:szCs w:val="24"/>
                 <w:lang w:eastAsia="es-AR"/>
@@ -2785,6 +2786,7 @@
                 <w:rFonts w:asciiTheme="minorHAnsi" w:eastAsia="Times New Roman" w:hAnsiTheme="minorHAnsi" w:cs="Arial"/>
                 <w:b/>
                 <w:bCs/>
+                <w:strike/>
                 <w:color w:val="000000"/>
                 <w:sz w:val="36"/>
                 <w:szCs w:val="36"/>
@@ -4890,6 +4892,7 @@
             <w:pPr>
               <w:rPr>
                 <w:rFonts w:asciiTheme="minorHAnsi" w:eastAsia="Times New Roman" w:hAnsiTheme="minorHAnsi" w:cs="Times New Roman"/>
+                <w:strike/>
                 <w:sz w:val="24"/>
                 <w:szCs w:val="24"/>
                 <w:lang w:eastAsia="es-AR"/>
@@ -4900,6 +4903,7 @@
                 <w:rFonts w:asciiTheme="minorHAnsi" w:eastAsia="Times New Roman" w:hAnsiTheme="minorHAnsi" w:cs="Arial"/>
                 <w:b/>
                 <w:bCs/>
+                <w:strike/>
                 <w:color w:val="000000"/>
                 <w:sz w:val="36"/>
                 <w:szCs w:val="36"/>
@@ -8037,25 +8041,7 @@
                 <w:color w:val="000000"/>
                 <w:lang w:eastAsia="es-AR"/>
               </w:rPr>
-              <w:t xml:space="preserve">El Socio ingresa el </w:t>
-            </w:r>
-            <w:proofErr w:type="gramStart"/>
-            <w:r>
-              <w:rPr>
-                <w:rFonts w:asciiTheme="minorHAnsi" w:eastAsia="Times New Roman" w:hAnsiTheme="minorHAnsi" w:cs="Arial"/>
-                <w:color w:val="000000"/>
-                <w:lang w:eastAsia="es-AR"/>
-              </w:rPr>
-              <w:t>link</w:t>
-            </w:r>
-            <w:proofErr w:type="gramEnd"/>
-            <w:r>
-              <w:rPr>
-                <w:rFonts w:asciiTheme="minorHAnsi" w:eastAsia="Times New Roman" w:hAnsiTheme="minorHAnsi" w:cs="Arial"/>
-                <w:color w:val="000000"/>
-                <w:lang w:eastAsia="es-AR"/>
-              </w:rPr>
-              <w:t xml:space="preserve"> de la página web del gimnasio en su navegador de preferencia.</w:t>
+              <w:t>El Socio ingresa el link de la página web del gimnasio en su navegador de preferencia.</w:t>
             </w:r>
           </w:p>
           <w:p>
@@ -11005,7 +10991,7 @@
 </file>
 
 <file path=word/numbering.xml><?xml version="1.0" encoding="utf-8"?>
-<w:numbering xmlns:wpc="http://schemas.microsoft.com/office/word/2010/wordprocessingCanvas" xmlns:cx="http://schemas.microsoft.com/office/drawing/2014/chartex" xmlns:cx1="http://schemas.microsoft.com/office/drawing/2015/9/8/chartex" xmlns:cx2="http://schemas.microsoft.com/office/drawing/2015/10/21/chartex" xmlns:cx3="http://schemas.microsoft.com/office/drawing/2016/5/9/chartex" xmlns:cx4="http://schemas.microsoft.com/office/drawing/2016/5/10/chartex" xmlns:cx5="http://schemas.microsoft.com/office/drawing/2016/5/11/chartex" xmlns:cx6="http://schemas.microsoft.com/office/drawing/2016/5/12/chartex" xmlns:cx7="http://schemas.microsoft.com/office/drawing/2016/5/13/chartex" xmlns:cx8="http://schemas.microsoft.com/office/drawing/2016/5/14/chartex" xmlns:mc="http://schemas.openxmlformats.org/markup-compatibility/2006" xmlns:aink="http://schemas.microsoft.com/office/drawing/2016/ink" xmlns:am3d="http://schemas.microsoft.com/office/drawing/2017/model3d" xmlns:o="urn:schemas-microsoft-com:office:office" xmlns:oel="http://schemas.microsoft.com/office/2019/extlst" xmlns:r="http://schemas.openxmlformats.org/officeDocument/2006/relationships" xmlns:m="http://schemas.openxmlformats.org/officeDocument/2006/math" xmlns:v="urn:schemas-microsoft-com:vml" xmlns:wp14="http://schemas.microsoft.com/office/word/2010/wordprocessingDrawing" xmlns:wp="http://schemas.openxmlformats.org/drawingml/2006/wordprocessingDrawing" xmlns:w10="urn:schemas-microsoft-com:office:word" xmlns:w="http://schemas.openxmlformats.org/wordprocessingml/2006/main" xmlns:w14="http://schemas.microsoft.com/office/word/2010/wordml" xmlns:w15="http://schemas.microsoft.com/office/word/2012/wordml" xmlns:w16cex="http://schemas.microsoft.com/office/word/2018/wordml/cex" xmlns:w16cid="http://schemas.microsoft.com/office/word/2016/wordml/cid" xmlns:w16="http://schemas.microsoft.com/office/word/2018/wordml" xmlns:w16sdtdh="http://schemas.microsoft.com/office/word/2020/wordml/sdtdatahash" xmlns:w16se="http://schemas.microsoft.com/office/word/2015/wordml/symex" xmlns:wpg="http://schemas.microsoft.com/office/word/2010/wordprocessingGroup" xmlns:wpi="http://schemas.microsoft.com/office/word/2010/wordprocessingInk" xmlns:wne="http://schemas.microsoft.com/office/word/2006/wordml" xmlns:wps="http://schemas.microsoft.com/office/word/2010/wordprocessingShape" mc:Ignorable="w14 w15 w16se w16cid w16 w16cex w16sdtdh wp14">
+<w:numbering xmlns:wpc="http://schemas.microsoft.com/office/word/2010/wordprocessingCanvas" xmlns:cx="http://schemas.microsoft.com/office/drawing/2014/chartex" xmlns:cx1="http://schemas.microsoft.com/office/drawing/2015/9/8/chartex" xmlns:cx2="http://schemas.microsoft.com/office/drawing/2015/10/21/chartex" xmlns:cx3="http://schemas.microsoft.com/office/drawing/2016/5/9/chartex" xmlns:cx4="http://schemas.microsoft.com/office/drawing/2016/5/10/chartex" xmlns:cx5="http://schemas.microsoft.com/office/drawing/2016/5/11/chartex" xmlns:cx6="http://schemas.microsoft.com/office/drawing/2016/5/12/chartex" xmlns:cx7="http://schemas.microsoft.com/office/drawing/2016/5/13/chartex" xmlns:cx8="http://schemas.microsoft.com/office/drawing/2016/5/14/chartex" xmlns:mc="http://schemas.openxmlformats.org/markup-compatibility/2006" xmlns:aink="http://schemas.microsoft.com/office/drawing/2016/ink" xmlns:am3d="http://schemas.microsoft.com/office/drawing/2017/model3d" xmlns:o="urn:schemas-microsoft-com:office:office" xmlns:oel="http://schemas.microsoft.com/office/2019/extlst" xmlns:r="http://schemas.openxmlformats.org/officeDocument/2006/relationships" xmlns:m="http://schemas.openxmlformats.org/officeDocument/2006/math" xmlns:v="urn:schemas-microsoft-com:vml" xmlns:wp14="http://schemas.microsoft.com/office/word/2010/wordprocessingDrawing" xmlns:wp="http://schemas.openxmlformats.org/drawingml/2006/wordprocessingDrawing" xmlns:w10="urn:schemas-microsoft-com:office:word" xmlns:w="http://schemas.openxmlformats.org/wordprocessingml/2006/main" xmlns:w14="http://schemas.microsoft.com/office/word/2010/wordml" xmlns:w15="http://schemas.microsoft.com/office/word/2012/wordml" xmlns:w16cex="http://schemas.microsoft.com/office/word/2018/wordml/cex" xmlns:w16cid="http://schemas.microsoft.com/office/word/2016/wordml/cid" xmlns:w16="http://schemas.microsoft.com/office/word/2018/wordml" xmlns:w16du="http://schemas.microsoft.com/office/word/2023/wordml/word16du" xmlns:w16sdtdh="http://schemas.microsoft.com/office/word/2020/wordml/sdtdatahash" xmlns:w16se="http://schemas.microsoft.com/office/word/2015/wordml/symex" xmlns:wpg="http://schemas.microsoft.com/office/word/2010/wordprocessingGroup" xmlns:wpi="http://schemas.microsoft.com/office/word/2010/wordprocessingInk" xmlns:wne="http://schemas.microsoft.com/office/word/2006/wordml" xmlns:wps="http://schemas.microsoft.com/office/word/2010/wordprocessingShape" mc:Ignorable="w14 w15 w16se w16cid w16 w16cex w16sdtdh w16du wp14">
   <w:abstractNum w:abstractNumId="0" w15:restartNumberingAfterBreak="0">
     <w:nsid w:val="0F9C1639"/>
     <w:multiLevelType w:val="multilevel"/>
@@ -12286,7 +12272,7 @@
 </file>
 
 <file path=word/styles.xml><?xml version="1.0" encoding="utf-8"?>
-<w:styles xmlns:mc="http://schemas.openxmlformats.org/markup-compatibility/2006" xmlns:r="http://schemas.openxmlformats.org/officeDocument/2006/relationships" xmlns:w="http://schemas.openxmlformats.org/wordprocessingml/2006/main" xmlns:w14="http://schemas.microsoft.com/office/word/2010/wordml" xmlns:w15="http://schemas.microsoft.com/office/word/2012/wordml" xmlns:w16cex="http://schemas.microsoft.com/office/word/2018/wordml/cex" xmlns:w16cid="http://schemas.microsoft.com/office/word/2016/wordml/cid" xmlns:w16="http://schemas.microsoft.com/office/word/2018/wordml" xmlns:w16sdtdh="http://schemas.microsoft.com/office/word/2020/wordml/sdtdatahash" xmlns:w16se="http://schemas.microsoft.com/office/word/2015/wordml/symex" mc:Ignorable="w14 w15 w16se w16cid w16 w16cex w16sdtdh">
+<w:styles xmlns:mc="http://schemas.openxmlformats.org/markup-compatibility/2006" xmlns:r="http://schemas.openxmlformats.org/officeDocument/2006/relationships" xmlns:w="http://schemas.openxmlformats.org/wordprocessingml/2006/main" xmlns:w14="http://schemas.microsoft.com/office/word/2010/wordml" xmlns:w15="http://schemas.microsoft.com/office/word/2012/wordml" xmlns:w16cex="http://schemas.microsoft.com/office/word/2018/wordml/cex" xmlns:w16cid="http://schemas.microsoft.com/office/word/2016/wordml/cid" xmlns:w16="http://schemas.microsoft.com/office/word/2018/wordml" xmlns:w16du="http://schemas.microsoft.com/office/word/2023/wordml/word16du" xmlns:w16sdtdh="http://schemas.microsoft.com/office/word/2020/wordml/sdtdatahash" xmlns:w16se="http://schemas.microsoft.com/office/word/2015/wordml/symex" mc:Ignorable="w14 w15 w16se w16cid w16 w16cex w16sdtdh w16du">
   <w:docDefaults>
     <w:rPrDefault>
       <w:rPr>

</xml_diff>